<commit_message>
CORS setup for courses
</commit_message>
<xml_diff>
--- a/documents/project plan(LMS).docx
+++ b/documents/project plan(LMS).docx
@@ -4872,14 +4872,32 @@
     <w:p>
       <w:pPr>
         <w:rPr>
+          <w:lang w:val="en-US"/>
+        </w:rPr>
+      </w:pPr>
+      <w:r>
+        <w:rPr>
           <w:lang w:val="en-GB"/>
         </w:rPr>
-      </w:pPr>
+        <w:t>Sprint 1:</w:t>
+      </w:r>
       <w:r>
         <w:rPr>
           <w:lang w:val="en-GB"/>
         </w:rPr>
-        <w:t>Sprint 1:</w:t>
+        <w:t xml:space="preserve"> </w:t>
+      </w:r>
+      <w:r>
+        <w:rPr>
+          <w:lang w:val="en-GB"/>
+        </w:rPr>
+        <w:t>Project Initiation and Preliminary Planning</w:t>
+      </w:r>
+      <w:r>
+        <w:rPr>
+          <w:lang w:val="en-GB"/>
+        </w:rPr>
+        <w:t xml:space="preserve"> (BE)</w:t>
       </w:r>
     </w:p>
     <w:p>
@@ -4939,14 +4957,32 @@
     <w:p>
       <w:pPr>
         <w:rPr>
+          <w:lang w:val="en-US"/>
+        </w:rPr>
+      </w:pPr>
+      <w:r>
+        <w:rPr>
           <w:lang w:val="en-GB"/>
         </w:rPr>
-      </w:pPr>
+        <w:t>Sprint 2:</w:t>
+      </w:r>
       <w:r>
         <w:rPr>
           <w:lang w:val="en-GB"/>
         </w:rPr>
-        <w:t>Sprint 2:</w:t>
+        <w:t xml:space="preserve"> </w:t>
+      </w:r>
+      <w:r>
+        <w:rPr>
+          <w:lang w:val="en-GB"/>
+        </w:rPr>
+        <w:t>Detailed Design and Initial Implementation</w:t>
+      </w:r>
+      <w:r>
+        <w:rPr>
+          <w:lang w:val="en-GB"/>
+        </w:rPr>
+        <w:t xml:space="preserve"> (FE)</w:t>
       </w:r>
     </w:p>
     <w:p>
@@ -5011,6 +5047,26 @@
         </w:rPr>
         <w:t>Sprint 3:</w:t>
       </w:r>
+      <w:r>
+        <w:rPr>
+          <w:lang w:val="en-GB"/>
+        </w:rPr>
+        <w:t xml:space="preserve"> </w:t>
+      </w:r>
+      <w:r>
+        <w:rPr>
+          <w:lang w:val="en-GB"/>
+        </w:rPr>
+        <w:t xml:space="preserve">Implementation Refinement and Testing </w:t>
+      </w:r>
+      <w:proofErr w:type="spellStart"/>
+      <w:r>
+        <w:rPr>
+          <w:lang w:val="en-GB"/>
+        </w:rPr>
+        <w:t>Kickoff</w:t>
+      </w:r>
+      <w:proofErr w:type="spellEnd"/>
     </w:p>
     <w:p>
       <w:pPr>
@@ -5227,6 +5283,18 @@
           <w:lang w:val="en-GB"/>
         </w:rPr>
         <w:t>Sprint 6:</w:t>
+      </w:r>
+      <w:r>
+        <w:rPr>
+          <w:lang w:val="en-GB"/>
+        </w:rPr>
+        <w:t xml:space="preserve"> </w:t>
+      </w:r>
+      <w:r>
+        <w:rPr>
+          <w:lang w:val="en-GB"/>
+        </w:rPr>
+        <w:t>Final Testing, Bug Fixing, and Deployment Preparation</w:t>
       </w:r>
     </w:p>
     <w:p>
@@ -5578,86 +5646,32 @@
           <w:i/>
           <w:lang w:val="en-US"/>
         </w:rPr>
-        <w:t xml:space="preserve">Version control will be managed using Git, with a branching </w:t>
-      </w:r>
-      <w:proofErr w:type="gramStart"/>
+        <w:t>Version control will be managed using Git, with a branching strategy for development. Change requests and problem reports will be tracked and addressed as they arise.</w:t>
+      </w:r>
       <w:r>
         <w:rPr>
           <w:i/>
           <w:lang w:val="en-US"/>
         </w:rPr>
-        <w:t>strategy</w:t>
+        <w:t xml:space="preserve"> </w:t>
       </w:r>
       <w:r>
         <w:rPr>
           <w:i/>
           <w:lang w:val="en-US"/>
         </w:rPr>
-        <w:t>(</w:t>
-      </w:r>
-      <w:proofErr w:type="gramEnd"/>
-      <w:r>
-        <w:rPr>
-          <w:i/>
-          <w:lang w:val="en-US"/>
-        </w:rPr>
-        <w:t xml:space="preserve">mention the </w:t>
-      </w:r>
-      <w:proofErr w:type="spellStart"/>
-      <w:r>
-        <w:rPr>
-          <w:i/>
-          <w:lang w:val="en-US"/>
-        </w:rPr>
-        <w:t>startegy</w:t>
-      </w:r>
-      <w:proofErr w:type="spellEnd"/>
-      <w:r>
-        <w:rPr>
-          <w:i/>
-          <w:lang w:val="en-US"/>
-        </w:rPr>
-        <w:t>)</w:t>
-      </w:r>
-      <w:r>
-        <w:rPr>
-          <w:i/>
-          <w:lang w:val="en-US"/>
-        </w:rPr>
-        <w:t xml:space="preserve"> for development. Change requests and problem reports will be tracked and addressed as they arise.</w:t>
-      </w:r>
-      <w:r>
-        <w:rPr>
-          <w:i/>
-          <w:lang w:val="en-US"/>
-        </w:rPr>
-        <w:t xml:space="preserve"> </w:t>
-      </w:r>
-      <w:r>
-        <w:rPr>
-          <w:i/>
-          <w:lang w:val="en-US"/>
-        </w:rPr>
         <w:softHyphen/>
       </w:r>
-      <w:r>
-        <w:rPr>
-          <w:i/>
-          <w:u w:val="single"/>
-          <w:lang w:val="en-US"/>
-        </w:rPr>
-        <w:t xml:space="preserve">insert git </w:t>
-      </w:r>
-      <w:proofErr w:type="gramStart"/>
-      <w:r>
-        <w:rPr>
-          <w:i/>
-          <w:u w:val="single"/>
-          <w:lang w:val="en-US"/>
-        </w:rPr>
-        <w:t>link</w:t>
-      </w:r>
-      <w:proofErr w:type="gramEnd"/>
+      <w:hyperlink r:id="rId15" w:history="1">
+        <w:r>
+          <w:rPr>
+            <w:rStyle w:val="Hyperlink"/>
+            <w:i/>
+            <w:lang w:val="en-US"/>
+          </w:rPr>
+          <w:t>https://git.fhict.nl/I499796/lms-individual-track.git</w:t>
+        </w:r>
+      </w:hyperlink>
     </w:p>
     <w:p>
       <w:pPr>
@@ -6159,7 +6173,7 @@
       </w:pPr>
     </w:p>
     <w:sectPr>
-      <w:footerReference w:type="default" r:id="rId15"/>
+      <w:footerReference w:type="default" r:id="rId16"/>
       <w:pgSz w:w="11906" w:h="16838"/>
       <w:pgMar w:top="1948" w:right="1183" w:bottom="1702" w:left="1417" w:header="708" w:footer="708" w:gutter="0"/>
       <w:cols w:space="708"/>

</xml_diff>